<commit_message>
Update the 1st weekly report 0129
</commit_message>
<xml_diff>
--- a/WeeklyReports/The Deep Skin disease diagnoses system.docx
+++ b/WeeklyReports/The Deep Skin disease diagnoses system.docx
@@ -28,6 +28,80 @@
       <w:pPr>
         <w:pStyle w:val="Heading1"/>
       </w:pPr>
+      <w:r>
+        <w:t>Project plan:</w:t>
+      </w:r>
+    </w:p>
+    <w:p>
+      <w:pPr>
+        <w:pStyle w:val="Heading2"/>
+      </w:pPr>
+      <w:r>
+        <w:t>Stage1</w:t>
+      </w:r>
+    </w:p>
+    <w:p>
+      <w:pPr>
+        <w:pStyle w:val="Heading3"/>
+      </w:pPr>
+      <w:r>
+        <w:t xml:space="preserve">Objective: Diagnose the </w:t>
+      </w:r>
+      <w:r>
+        <w:t>eczema</w:t>
+      </w:r>
+    </w:p>
+    <w:p>
+      <w:pPr>
+        <w:pStyle w:val="ListParagraph"/>
+        <w:numPr>
+          <w:ilvl w:val="0"/>
+          <w:numId w:val="5"/>
+        </w:numPr>
+      </w:pPr>
+      <w:r>
+        <w:t>Collect the data</w:t>
+      </w:r>
+    </w:p>
+    <w:p>
+      <w:pPr>
+        <w:pStyle w:val="ListParagraph"/>
+        <w:numPr>
+          <w:ilvl w:val="0"/>
+          <w:numId w:val="5"/>
+        </w:numPr>
+      </w:pPr>
+      <w:r>
+        <w:t>Built up the dataset using machine learning</w:t>
+      </w:r>
+    </w:p>
+    <w:p>
+      <w:pPr>
+        <w:pStyle w:val="ListParagraph"/>
+        <w:numPr>
+          <w:ilvl w:val="0"/>
+          <w:numId w:val="5"/>
+        </w:numPr>
+      </w:pPr>
+      <w:r>
+        <w:t xml:space="preserve">Build up the model based on the pre-trained </w:t>
+      </w:r>
+      <w:proofErr w:type="spellStart"/>
+      <w:r>
+        <w:t>densenet</w:t>
+      </w:r>
+      <w:proofErr w:type="spellEnd"/>
+      <w:r>
+        <w:t xml:space="preserve"> model (</w:t>
+      </w:r>
+      <w:proofErr w:type="spellStart"/>
+      <w:r>
+        <w:t>imagenet</w:t>
+      </w:r>
+      <w:proofErr w:type="spellEnd"/>
+      <w:r>
+        <w:t>), fine tune it to make a binary classification</w:t>
+      </w:r>
     </w:p>
     <w:p>
       <w:pPr>
@@ -40,12 +114,65 @@
         <w:t>e characteristic of dermatosis</w:t>
       </w:r>
     </w:p>
+    <w:p/>
     <w:p>
       <w:pPr>
         <w:pStyle w:val="Heading1"/>
       </w:pPr>
+      <w:r>
+        <w:t>The current diagnosis methods</w:t>
+      </w:r>
+    </w:p>
+    <w:p>
+      <w:pPr>
+        <w:rPr>
+          <w:rFonts w:hint="eastAsia"/>
+        </w:rPr>
+      </w:pPr>
+      <w:r>
+        <w:t>1.</w:t>
+      </w:r>
+      <w:r>
+        <w:t xml:space="preserve"> </w:t>
+      </w:r>
+      <w:r>
+        <w:rPr>
+          <w:rFonts w:hint="eastAsia"/>
+        </w:rPr>
+        <w:t>皮肤镜</w:t>
+      </w:r>
+    </w:p>
+    <w:p>
+      <w:pPr>
+        <w:rPr>
+          <w:rFonts w:hint="eastAsia"/>
+        </w:rPr>
+      </w:pPr>
+      <w:r>
+        <w:t>2.</w:t>
+      </w:r>
+      <w:r>
+        <w:t xml:space="preserve"> </w:t>
+      </w:r>
+      <w:r>
+        <w:t>临床</w:t>
+      </w:r>
       <w:bookmarkStart w:id="0" w:name="_GoBack"/>
       <w:bookmarkEnd w:id="0"/>
+      <w:r>
+        <w:t>观察</w:t>
+      </w:r>
+    </w:p>
+    <w:p>
+      <w:r>
+        <w:t>3.</w:t>
+      </w:r>
+      <w:r>
+        <w:t xml:space="preserve"> </w:t>
+      </w:r>
+      <w:r>
+        <w:t>化验</w:t>
+      </w:r>
     </w:p>
     <w:p>
       <w:pPr>
@@ -113,6 +240,234 @@
     </w:p>
     <w:p/>
     <w:p>
+      <w:r>
+        <w:t xml:space="preserve">An article about the AI based dermatosis diagnoses system </w:t>
+      </w:r>
+    </w:p>
+    <w:p>
+      <w:hyperlink r:id="rId5" w:history="1">
+        <w:r>
+          <w:rPr>
+            <w:rStyle w:val="Hyperlink"/>
+          </w:rPr>
+          <w:t>http://derm.dxy.cn/article/539648</w:t>
+        </w:r>
+      </w:hyperlink>
+    </w:p>
+    <w:p>
+      <w:hyperlink r:id="rId6" w:history="1">
+        <w:r>
+          <w:rPr>
+            <w:rStyle w:val="Hyperlink"/>
+          </w:rPr>
+          <w:t>http://www.sohu.com/a/141803141_114731</w:t>
+        </w:r>
+      </w:hyperlink>
+    </w:p>
+    <w:p>
+      <w:r>
+        <w:t>This system is built by three party</w:t>
+      </w:r>
+    </w:p>
+    <w:p>
+      <w:pPr>
+        <w:rPr>
+          <w:rFonts w:hint="eastAsia"/>
+        </w:rPr>
+      </w:pPr>
+      <w:r>
+        <w:t xml:space="preserve">One hospital: Hunan </w:t>
+      </w:r>
+      <w:proofErr w:type="spellStart"/>
+      <w:r>
+        <w:t>Xiangya</w:t>
+      </w:r>
+      <w:proofErr w:type="spellEnd"/>
+      <w:r>
+        <w:t xml:space="preserve"> Second Hospital, one AI startup Company: </w:t>
+      </w:r>
+      <w:proofErr w:type="spellStart"/>
+      <w:r>
+        <w:t>Dacheng</w:t>
+      </w:r>
+      <w:proofErr w:type="spellEnd"/>
+      <w:r>
+        <w:t xml:space="preserve"> Technology Ltd. And an Internet Company (Doctor social platform) </w:t>
+      </w:r>
+      <w:r>
+        <w:rPr>
+          <w:rFonts w:hint="eastAsia"/>
+        </w:rPr>
+        <w:t>丁香园</w:t>
+      </w:r>
+    </w:p>
+    <w:p>
+      <w:r>
+        <w:t xml:space="preserve">It is based on the data collected by </w:t>
+      </w:r>
+      <w:proofErr w:type="spellStart"/>
+      <w:r>
+        <w:t>Xiangya</w:t>
+      </w:r>
+      <w:proofErr w:type="spellEnd"/>
+      <w:r>
+        <w:t xml:space="preserve"> Hospital, including three kinds of training data</w:t>
+      </w:r>
+    </w:p>
+    <w:p>
+      <w:pPr>
+        <w:pStyle w:val="ListParagraph"/>
+        <w:numPr>
+          <w:ilvl w:val="0"/>
+          <w:numId w:val="2"/>
+        </w:numPr>
+      </w:pPr>
+      <w:r>
+        <w:t xml:space="preserve">The </w:t>
+      </w:r>
+      <w:proofErr w:type="spellStart"/>
+      <w:r>
+        <w:rPr>
+          <w:rFonts w:ascii="Arial" w:hAnsi="Arial" w:cs="Arial"/>
+          <w:color w:val="333333"/>
+          <w:sz w:val="18"/>
+          <w:szCs w:val="18"/>
+          <w:shd w:val="clear" w:color="auto" w:fill="FFFFFF"/>
+        </w:rPr>
+        <w:t>Dermatoscope</w:t>
+      </w:r>
+      <w:proofErr w:type="spellEnd"/>
+      <w:r>
+        <w:rPr>
+          <w:rFonts w:ascii="Arial" w:hAnsi="Arial" w:cs="Arial"/>
+          <w:color w:val="333333"/>
+          <w:sz w:val="18"/>
+          <w:szCs w:val="18"/>
+          <w:shd w:val="clear" w:color="auto" w:fill="FFFFFF"/>
+        </w:rPr>
+        <w:t xml:space="preserve"> images</w:t>
+      </w:r>
+    </w:p>
+    <w:p>
+      <w:pPr>
+        <w:pStyle w:val="ListParagraph"/>
+        <w:numPr>
+          <w:ilvl w:val="0"/>
+          <w:numId w:val="2"/>
+        </w:numPr>
+      </w:pPr>
+      <w:r>
+        <w:rPr>
+          <w:rFonts w:ascii="Arial" w:hAnsi="Arial" w:cs="Arial"/>
+          <w:color w:val="333333"/>
+          <w:sz w:val="18"/>
+          <w:szCs w:val="18"/>
+          <w:shd w:val="clear" w:color="auto" w:fill="FFFFFF"/>
+        </w:rPr>
+        <w:t>Normal picture</w:t>
+      </w:r>
+    </w:p>
+    <w:p>
+      <w:pPr>
+        <w:pStyle w:val="ListParagraph"/>
+        <w:numPr>
+          <w:ilvl w:val="0"/>
+          <w:numId w:val="2"/>
+        </w:numPr>
+      </w:pPr>
+      <w:r>
+        <w:rPr>
+          <w:rFonts w:ascii="Arial" w:hAnsi="Arial" w:cs="Arial"/>
+          <w:color w:val="333333"/>
+          <w:sz w:val="18"/>
+          <w:szCs w:val="18"/>
+          <w:shd w:val="clear" w:color="auto" w:fill="FFFFFF"/>
+        </w:rPr>
+        <w:t>Normalized pictures</w:t>
+      </w:r>
+    </w:p>
+    <w:p>
+      <w:pPr>
+        <w:rPr>
+          <w:rFonts w:hint="eastAsia"/>
+        </w:rPr>
+      </w:pPr>
+      <w:r>
+        <w:t xml:space="preserve">And the main objective of current stage is the </w:t>
+      </w:r>
+      <w:r>
+        <w:t>lupus erythematosus</w:t>
+      </w:r>
+      <w:r>
+        <w:t xml:space="preserve"> </w:t>
+      </w:r>
+      <w:r>
+        <w:t>(</w:t>
+      </w:r>
+      <w:r>
+        <w:t>红斑狼疮</w:t>
+      </w:r>
+      <w:r>
+        <w:rPr>
+          <w:rFonts w:hint="eastAsia"/>
+        </w:rPr>
+        <w:t>)</w:t>
+      </w:r>
+    </w:p>
+    <w:p>
+      <w:r>
+        <w:rPr>
+          <w:rFonts w:hint="eastAsia"/>
+        </w:rPr>
+        <w:t xml:space="preserve">Different from our system, it is </w:t>
+      </w:r>
+      <w:r>
+        <w:t xml:space="preserve">made to assist the diagnosis of doctors. More specific, to distinguish the different sub types of </w:t>
+      </w:r>
+      <w:r>
+        <w:t>erythematosus</w:t>
+      </w:r>
+      <w:r>
+        <w:t>. Whereas our system is targeted to the end user and it is made for a screening process.</w:t>
+      </w:r>
+    </w:p>
+    <w:p/>
+    <w:p>
+      <w:r>
+        <w:t>2 mature direction:</w:t>
+      </w:r>
+    </w:p>
+    <w:p>
+      <w:pPr>
+        <w:pStyle w:val="ListParagraph"/>
+        <w:numPr>
+          <w:ilvl w:val="0"/>
+          <w:numId w:val="3"/>
+        </w:numPr>
+      </w:pPr>
+      <w:r>
+        <w:t>lupus erythematosus</w:t>
+      </w:r>
+    </w:p>
+    <w:p>
+      <w:pPr>
+        <w:pStyle w:val="ListParagraph"/>
+        <w:numPr>
+          <w:ilvl w:val="0"/>
+          <w:numId w:val="3"/>
+        </w:numPr>
+      </w:pPr>
+      <w:r>
+        <w:t>skin cancer</w:t>
+      </w:r>
+    </w:p>
+    <w:p/>
+    <w:p>
+      <w:r>
+        <w:t>https://wenku.baidu.com/view/b22202f75ef7ba0d4a733bcf.html</w:t>
+      </w:r>
+    </w:p>
+    <w:p>
       <w:pPr>
         <w:pStyle w:val="Heading1"/>
       </w:pPr>
@@ -125,7 +480,7 @@
       <w:r>
         <w:t xml:space="preserve">[1] </w:t>
       </w:r>
-      <w:hyperlink r:id="rId5" w:history="1">
+      <w:hyperlink r:id="rId7" w:history="1">
         <w:r>
           <w:rPr>
             <w:rStyle w:val="Hyperlink"/>
@@ -138,7 +493,7 @@
       <w:r>
         <w:t xml:space="preserve">[2] </w:t>
       </w:r>
-      <w:hyperlink r:id="rId6" w:history="1">
+      <w:hyperlink r:id="rId8" w:history="1">
         <w:r>
           <w:rPr>
             <w:rStyle w:val="Hyperlink"/>
@@ -222,6 +577,184 @@
 <file path=word/numbering.xml><?xml version="1.0" encoding="utf-8"?>
 <w:numbering xmlns:wpc="http://schemas.microsoft.com/office/word/2010/wordprocessingCanvas" xmlns:mc="http://schemas.openxmlformats.org/markup-compatibility/2006" xmlns:o="urn:schemas-microsoft-com:office:office" xmlns:r="http://schemas.openxmlformats.org/officeDocument/2006/relationships" xmlns:m="http://schemas.openxmlformats.org/officeDocument/2006/math" xmlns:v="urn:schemas-microsoft-com:vml" xmlns:wp14="http://schemas.microsoft.com/office/word/2010/wordprocessingDrawing" xmlns:wp="http://schemas.openxmlformats.org/drawingml/2006/wordprocessingDrawing" xmlns:w10="urn:schemas-microsoft-com:office:word" xmlns:w="http://schemas.openxmlformats.org/wordprocessingml/2006/main" xmlns:w14="http://schemas.microsoft.com/office/word/2010/wordml" xmlns:w15="http://schemas.microsoft.com/office/word/2012/wordml" xmlns:wpg="http://schemas.microsoft.com/office/word/2010/wordprocessingGroup" xmlns:wpi="http://schemas.microsoft.com/office/word/2010/wordprocessingInk" xmlns:wne="http://schemas.microsoft.com/office/word/2006/wordml" xmlns:wps="http://schemas.microsoft.com/office/word/2010/wordprocessingShape" mc:Ignorable="w14 w15 wp14">
   <w:abstractNum w:abstractNumId="0" w15:restartNumberingAfterBreak="0">
+    <w:nsid w:val="05006E2B"/>
+    <w:multiLevelType w:val="hybridMultilevel"/>
+    <w:tmpl w:val="6AC6CC02"/>
+    <w:lvl w:ilvl="0" w:tplc="8042ECC2">
+      <w:start w:val="1"/>
+      <w:numFmt w:val="decimal"/>
+      <w:lvlText w:val="(%1)"/>
+      <w:lvlJc w:val="left"/>
+      <w:pPr>
+        <w:ind w:left="720" w:hanging="360"/>
+      </w:pPr>
+      <w:rPr>
+        <w:rFonts w:hint="default"/>
+      </w:rPr>
+    </w:lvl>
+    <w:lvl w:ilvl="1" w:tplc="04090019" w:tentative="1">
+      <w:start w:val="1"/>
+      <w:numFmt w:val="lowerLetter"/>
+      <w:lvlText w:val="%2."/>
+      <w:lvlJc w:val="left"/>
+      <w:pPr>
+        <w:ind w:left="1440" w:hanging="360"/>
+      </w:pPr>
+    </w:lvl>
+    <w:lvl w:ilvl="2" w:tplc="0409001B" w:tentative="1">
+      <w:start w:val="1"/>
+      <w:numFmt w:val="lowerRoman"/>
+      <w:lvlText w:val="%3."/>
+      <w:lvlJc w:val="right"/>
+      <w:pPr>
+        <w:ind w:left="2160" w:hanging="180"/>
+      </w:pPr>
+    </w:lvl>
+    <w:lvl w:ilvl="3" w:tplc="0409000F" w:tentative="1">
+      <w:start w:val="1"/>
+      <w:numFmt w:val="decimal"/>
+      <w:lvlText w:val="%4."/>
+      <w:lvlJc w:val="left"/>
+      <w:pPr>
+        <w:ind w:left="2880" w:hanging="360"/>
+      </w:pPr>
+    </w:lvl>
+    <w:lvl w:ilvl="4" w:tplc="04090019" w:tentative="1">
+      <w:start w:val="1"/>
+      <w:numFmt w:val="lowerLetter"/>
+      <w:lvlText w:val="%5."/>
+      <w:lvlJc w:val="left"/>
+      <w:pPr>
+        <w:ind w:left="3600" w:hanging="360"/>
+      </w:pPr>
+    </w:lvl>
+    <w:lvl w:ilvl="5" w:tplc="0409001B" w:tentative="1">
+      <w:start w:val="1"/>
+      <w:numFmt w:val="lowerRoman"/>
+      <w:lvlText w:val="%6."/>
+      <w:lvlJc w:val="right"/>
+      <w:pPr>
+        <w:ind w:left="4320" w:hanging="180"/>
+      </w:pPr>
+    </w:lvl>
+    <w:lvl w:ilvl="6" w:tplc="0409000F" w:tentative="1">
+      <w:start w:val="1"/>
+      <w:numFmt w:val="decimal"/>
+      <w:lvlText w:val="%7."/>
+      <w:lvlJc w:val="left"/>
+      <w:pPr>
+        <w:ind w:left="5040" w:hanging="360"/>
+      </w:pPr>
+    </w:lvl>
+    <w:lvl w:ilvl="7" w:tplc="04090019" w:tentative="1">
+      <w:start w:val="1"/>
+      <w:numFmt w:val="lowerLetter"/>
+      <w:lvlText w:val="%8."/>
+      <w:lvlJc w:val="left"/>
+      <w:pPr>
+        <w:ind w:left="5760" w:hanging="360"/>
+      </w:pPr>
+    </w:lvl>
+    <w:lvl w:ilvl="8" w:tplc="0409001B" w:tentative="1">
+      <w:start w:val="1"/>
+      <w:numFmt w:val="lowerRoman"/>
+      <w:lvlText w:val="%9."/>
+      <w:lvlJc w:val="right"/>
+      <w:pPr>
+        <w:ind w:left="6480" w:hanging="180"/>
+      </w:pPr>
+    </w:lvl>
+  </w:abstractNum>
+  <w:abstractNum w:abstractNumId="1" w15:restartNumberingAfterBreak="0">
+    <w:nsid w:val="0E0A5220"/>
+    <w:multiLevelType w:val="hybridMultilevel"/>
+    <w:tmpl w:val="107CB5CC"/>
+    <w:lvl w:ilvl="0" w:tplc="3F38983E">
+      <w:start w:val="1"/>
+      <w:numFmt w:val="decimal"/>
+      <w:lvlText w:val="(%1)"/>
+      <w:lvlJc w:val="left"/>
+      <w:pPr>
+        <w:ind w:left="720" w:hanging="360"/>
+      </w:pPr>
+      <w:rPr>
+        <w:rFonts w:hint="default"/>
+      </w:rPr>
+    </w:lvl>
+    <w:lvl w:ilvl="1" w:tplc="04090019" w:tentative="1">
+      <w:start w:val="1"/>
+      <w:numFmt w:val="lowerLetter"/>
+      <w:lvlText w:val="%2."/>
+      <w:lvlJc w:val="left"/>
+      <w:pPr>
+        <w:ind w:left="1440" w:hanging="360"/>
+      </w:pPr>
+    </w:lvl>
+    <w:lvl w:ilvl="2" w:tplc="0409001B" w:tentative="1">
+      <w:start w:val="1"/>
+      <w:numFmt w:val="lowerRoman"/>
+      <w:lvlText w:val="%3."/>
+      <w:lvlJc w:val="right"/>
+      <w:pPr>
+        <w:ind w:left="2160" w:hanging="180"/>
+      </w:pPr>
+    </w:lvl>
+    <w:lvl w:ilvl="3" w:tplc="0409000F" w:tentative="1">
+      <w:start w:val="1"/>
+      <w:numFmt w:val="decimal"/>
+      <w:lvlText w:val="%4."/>
+      <w:lvlJc w:val="left"/>
+      <w:pPr>
+        <w:ind w:left="2880" w:hanging="360"/>
+      </w:pPr>
+    </w:lvl>
+    <w:lvl w:ilvl="4" w:tplc="04090019" w:tentative="1">
+      <w:start w:val="1"/>
+      <w:numFmt w:val="lowerLetter"/>
+      <w:lvlText w:val="%5."/>
+      <w:lvlJc w:val="left"/>
+      <w:pPr>
+        <w:ind w:left="3600" w:hanging="360"/>
+      </w:pPr>
+    </w:lvl>
+    <w:lvl w:ilvl="5" w:tplc="0409001B" w:tentative="1">
+      <w:start w:val="1"/>
+      <w:numFmt w:val="lowerRoman"/>
+      <w:lvlText w:val="%6."/>
+      <w:lvlJc w:val="right"/>
+      <w:pPr>
+        <w:ind w:left="4320" w:hanging="180"/>
+      </w:pPr>
+    </w:lvl>
+    <w:lvl w:ilvl="6" w:tplc="0409000F" w:tentative="1">
+      <w:start w:val="1"/>
+      <w:numFmt w:val="decimal"/>
+      <w:lvlText w:val="%7."/>
+      <w:lvlJc w:val="left"/>
+      <w:pPr>
+        <w:ind w:left="5040" w:hanging="360"/>
+      </w:pPr>
+    </w:lvl>
+    <w:lvl w:ilvl="7" w:tplc="04090019" w:tentative="1">
+      <w:start w:val="1"/>
+      <w:numFmt w:val="lowerLetter"/>
+      <w:lvlText w:val="%8."/>
+      <w:lvlJc w:val="left"/>
+      <w:pPr>
+        <w:ind w:left="5760" w:hanging="360"/>
+      </w:pPr>
+    </w:lvl>
+    <w:lvl w:ilvl="8" w:tplc="0409001B" w:tentative="1">
+      <w:start w:val="1"/>
+      <w:numFmt w:val="lowerRoman"/>
+      <w:lvlText w:val="%9."/>
+      <w:lvlJc w:val="right"/>
+      <w:pPr>
+        <w:ind w:left="6480" w:hanging="180"/>
+      </w:pPr>
+    </w:lvl>
+  </w:abstractNum>
+  <w:abstractNum w:abstractNumId="2" w15:restartNumberingAfterBreak="0">
     <w:nsid w:val="1C150BB2"/>
     <w:multiLevelType w:val="hybridMultilevel"/>
     <w:tmpl w:val="ACEA30EE"/>
@@ -310,8 +843,198 @@
       </w:pPr>
     </w:lvl>
   </w:abstractNum>
+  <w:abstractNum w:abstractNumId="3" w15:restartNumberingAfterBreak="0">
+    <w:nsid w:val="280330F4"/>
+    <w:multiLevelType w:val="hybridMultilevel"/>
+    <w:tmpl w:val="30E2A58E"/>
+    <w:lvl w:ilvl="0" w:tplc="0409000F">
+      <w:start w:val="1"/>
+      <w:numFmt w:val="decimal"/>
+      <w:lvlText w:val="%1."/>
+      <w:lvlJc w:val="left"/>
+      <w:pPr>
+        <w:ind w:left="720" w:hanging="360"/>
+      </w:pPr>
+      <w:rPr>
+        <w:rFonts w:hint="default"/>
+      </w:rPr>
+    </w:lvl>
+    <w:lvl w:ilvl="1" w:tplc="04090019" w:tentative="1">
+      <w:start w:val="1"/>
+      <w:numFmt w:val="lowerLetter"/>
+      <w:lvlText w:val="%2."/>
+      <w:lvlJc w:val="left"/>
+      <w:pPr>
+        <w:ind w:left="1440" w:hanging="360"/>
+      </w:pPr>
+    </w:lvl>
+    <w:lvl w:ilvl="2" w:tplc="0409001B" w:tentative="1">
+      <w:start w:val="1"/>
+      <w:numFmt w:val="lowerRoman"/>
+      <w:lvlText w:val="%3."/>
+      <w:lvlJc w:val="right"/>
+      <w:pPr>
+        <w:ind w:left="2160" w:hanging="180"/>
+      </w:pPr>
+    </w:lvl>
+    <w:lvl w:ilvl="3" w:tplc="0409000F" w:tentative="1">
+      <w:start w:val="1"/>
+      <w:numFmt w:val="decimal"/>
+      <w:lvlText w:val="%4."/>
+      <w:lvlJc w:val="left"/>
+      <w:pPr>
+        <w:ind w:left="2880" w:hanging="360"/>
+      </w:pPr>
+    </w:lvl>
+    <w:lvl w:ilvl="4" w:tplc="04090019" w:tentative="1">
+      <w:start w:val="1"/>
+      <w:numFmt w:val="lowerLetter"/>
+      <w:lvlText w:val="%5."/>
+      <w:lvlJc w:val="left"/>
+      <w:pPr>
+        <w:ind w:left="3600" w:hanging="360"/>
+      </w:pPr>
+    </w:lvl>
+    <w:lvl w:ilvl="5" w:tplc="0409001B" w:tentative="1">
+      <w:start w:val="1"/>
+      <w:numFmt w:val="lowerRoman"/>
+      <w:lvlText w:val="%6."/>
+      <w:lvlJc w:val="right"/>
+      <w:pPr>
+        <w:ind w:left="4320" w:hanging="180"/>
+      </w:pPr>
+    </w:lvl>
+    <w:lvl w:ilvl="6" w:tplc="0409000F" w:tentative="1">
+      <w:start w:val="1"/>
+      <w:numFmt w:val="decimal"/>
+      <w:lvlText w:val="%7."/>
+      <w:lvlJc w:val="left"/>
+      <w:pPr>
+        <w:ind w:left="5040" w:hanging="360"/>
+      </w:pPr>
+    </w:lvl>
+    <w:lvl w:ilvl="7" w:tplc="04090019" w:tentative="1">
+      <w:start w:val="1"/>
+      <w:numFmt w:val="lowerLetter"/>
+      <w:lvlText w:val="%8."/>
+      <w:lvlJc w:val="left"/>
+      <w:pPr>
+        <w:ind w:left="5760" w:hanging="360"/>
+      </w:pPr>
+    </w:lvl>
+    <w:lvl w:ilvl="8" w:tplc="0409001B" w:tentative="1">
+      <w:start w:val="1"/>
+      <w:numFmt w:val="lowerRoman"/>
+      <w:lvlText w:val="%9."/>
+      <w:lvlJc w:val="right"/>
+      <w:pPr>
+        <w:ind w:left="6480" w:hanging="180"/>
+      </w:pPr>
+    </w:lvl>
+  </w:abstractNum>
+  <w:abstractNum w:abstractNumId="4" w15:restartNumberingAfterBreak="0">
+    <w:nsid w:val="2B3E126A"/>
+    <w:multiLevelType w:val="hybridMultilevel"/>
+    <w:tmpl w:val="64441E56"/>
+    <w:lvl w:ilvl="0" w:tplc="9E3E589A">
+      <w:start w:val="1"/>
+      <w:numFmt w:val="decimal"/>
+      <w:lvlText w:val="(%1)"/>
+      <w:lvlJc w:val="left"/>
+      <w:pPr>
+        <w:ind w:left="720" w:hanging="360"/>
+      </w:pPr>
+      <w:rPr>
+        <w:rFonts w:hint="default"/>
+      </w:rPr>
+    </w:lvl>
+    <w:lvl w:ilvl="1" w:tplc="04090019" w:tentative="1">
+      <w:start w:val="1"/>
+      <w:numFmt w:val="lowerLetter"/>
+      <w:lvlText w:val="%2."/>
+      <w:lvlJc w:val="left"/>
+      <w:pPr>
+        <w:ind w:left="1440" w:hanging="360"/>
+      </w:pPr>
+    </w:lvl>
+    <w:lvl w:ilvl="2" w:tplc="0409001B" w:tentative="1">
+      <w:start w:val="1"/>
+      <w:numFmt w:val="lowerRoman"/>
+      <w:lvlText w:val="%3."/>
+      <w:lvlJc w:val="right"/>
+      <w:pPr>
+        <w:ind w:left="2160" w:hanging="180"/>
+      </w:pPr>
+    </w:lvl>
+    <w:lvl w:ilvl="3" w:tplc="0409000F" w:tentative="1">
+      <w:start w:val="1"/>
+      <w:numFmt w:val="decimal"/>
+      <w:lvlText w:val="%4."/>
+      <w:lvlJc w:val="left"/>
+      <w:pPr>
+        <w:ind w:left="2880" w:hanging="360"/>
+      </w:pPr>
+    </w:lvl>
+    <w:lvl w:ilvl="4" w:tplc="04090019" w:tentative="1">
+      <w:start w:val="1"/>
+      <w:numFmt w:val="lowerLetter"/>
+      <w:lvlText w:val="%5."/>
+      <w:lvlJc w:val="left"/>
+      <w:pPr>
+        <w:ind w:left="3600" w:hanging="360"/>
+      </w:pPr>
+    </w:lvl>
+    <w:lvl w:ilvl="5" w:tplc="0409001B" w:tentative="1">
+      <w:start w:val="1"/>
+      <w:numFmt w:val="lowerRoman"/>
+      <w:lvlText w:val="%6."/>
+      <w:lvlJc w:val="right"/>
+      <w:pPr>
+        <w:ind w:left="4320" w:hanging="180"/>
+      </w:pPr>
+    </w:lvl>
+    <w:lvl w:ilvl="6" w:tplc="0409000F" w:tentative="1">
+      <w:start w:val="1"/>
+      <w:numFmt w:val="decimal"/>
+      <w:lvlText w:val="%7."/>
+      <w:lvlJc w:val="left"/>
+      <w:pPr>
+        <w:ind w:left="5040" w:hanging="360"/>
+      </w:pPr>
+    </w:lvl>
+    <w:lvl w:ilvl="7" w:tplc="04090019" w:tentative="1">
+      <w:start w:val="1"/>
+      <w:numFmt w:val="lowerLetter"/>
+      <w:lvlText w:val="%8."/>
+      <w:lvlJc w:val="left"/>
+      <w:pPr>
+        <w:ind w:left="5760" w:hanging="360"/>
+      </w:pPr>
+    </w:lvl>
+    <w:lvl w:ilvl="8" w:tplc="0409001B" w:tentative="1">
+      <w:start w:val="1"/>
+      <w:numFmt w:val="lowerRoman"/>
+      <w:lvlText w:val="%9."/>
+      <w:lvlJc w:val="right"/>
+      <w:pPr>
+        <w:ind w:left="6480" w:hanging="180"/>
+      </w:pPr>
+    </w:lvl>
+  </w:abstractNum>
   <w:num w:numId="1">
+    <w:abstractNumId w:val="2"/>
+  </w:num>
+  <w:num w:numId="2">
     <w:abstractNumId w:val="0"/>
+  </w:num>
+  <w:num w:numId="3">
+    <w:abstractNumId w:val="1"/>
+  </w:num>
+  <w:num w:numId="4">
+    <w:abstractNumId w:val="3"/>
+  </w:num>
+  <w:num w:numId="5">
+    <w:abstractNumId w:val="4"/>
   </w:num>
 </w:numbering>
 </file>
@@ -753,6 +1476,28 @@
       <w:szCs w:val="26"/>
     </w:rPr>
   </w:style>
+  <w:style w:type="paragraph" w:styleId="Heading3">
+    <w:name w:val="heading 3"/>
+    <w:basedOn w:val="Normal"/>
+    <w:next w:val="Normal"/>
+    <w:link w:val="Heading3Char"/>
+    <w:uiPriority w:val="9"/>
+    <w:unhideWhenUsed/>
+    <w:qFormat/>
+    <w:rsid w:val="008078CA"/>
+    <w:pPr>
+      <w:keepNext/>
+      <w:keepLines/>
+      <w:spacing w:before="40" w:after="0"/>
+      <w:outlineLvl w:val="2"/>
+    </w:pPr>
+    <w:rPr>
+      <w:rFonts w:asciiTheme="majorHAnsi" w:eastAsiaTheme="majorEastAsia" w:hAnsiTheme="majorHAnsi" w:cstheme="majorBidi"/>
+      <w:color w:val="1F4D78" w:themeColor="accent1" w:themeShade="7F"/>
+      <w:sz w:val="24"/>
+      <w:szCs w:val="24"/>
+    </w:rPr>
+  </w:style>
   <w:style w:type="character" w:default="1" w:styleId="DefaultParagraphFont">
     <w:name w:val="Default Paragraph Font"/>
     <w:uiPriority w:val="1"/>
@@ -860,6 +1605,19 @@
     <w:rPr>
       <w:color w:val="0563C1" w:themeColor="hyperlink"/>
       <w:u w:val="single"/>
+    </w:rPr>
+  </w:style>
+  <w:style w:type="character" w:customStyle="1" w:styleId="Heading3Char">
+    <w:name w:val="Heading 3 Char"/>
+    <w:basedOn w:val="DefaultParagraphFont"/>
+    <w:link w:val="Heading3"/>
+    <w:uiPriority w:val="9"/>
+    <w:rsid w:val="008078CA"/>
+    <w:rPr>
+      <w:rFonts w:asciiTheme="majorHAnsi" w:eastAsiaTheme="majorEastAsia" w:hAnsiTheme="majorHAnsi" w:cstheme="majorBidi"/>
+      <w:color w:val="1F4D78" w:themeColor="accent1" w:themeShade="7F"/>
+      <w:sz w:val="24"/>
+      <w:szCs w:val="24"/>
     </w:rPr>
   </w:style>
 </w:styles>

</xml_diff>

<commit_message>
Final version of report1
</commit_message>
<xml_diff>
--- a/WeeklyReports/The Deep Skin disease diagnoses system.docx
+++ b/WeeklyReports/The Deep Skin disease diagnoses system.docx
@@ -22,6 +22,11 @@
       </w:r>
       <w:r>
         <w:t xml:space="preserve"> diagnoses system </w:t>
+      </w:r>
+    </w:p>
+    <w:p>
+      <w:r>
+        <w:t>Week 1</w:t>
       </w:r>
     </w:p>
     <w:p>
@@ -105,16 +110,126 @@
     </w:p>
     <w:p>
       <w:pPr>
-        <w:pStyle w:val="Heading1"/>
-      </w:pPr>
-      <w:r>
-        <w:t>Th</w:t>
-      </w:r>
-      <w:r>
-        <w:t>e characteristic of dermatosis</w:t>
+        <w:pStyle w:val="Heading2"/>
+      </w:pPr>
+      <w:r>
+        <w:t>Stage2</w:t>
+      </w:r>
+    </w:p>
+    <w:p>
+      <w:pPr>
+        <w:pStyle w:val="ListParagraph"/>
+        <w:numPr>
+          <w:ilvl w:val="0"/>
+          <w:numId w:val="6"/>
+        </w:numPr>
+      </w:pPr>
+      <w:r>
+        <w:t>Expand the system to urticarial</w:t>
+      </w:r>
+    </w:p>
+    <w:p>
+      <w:pPr>
+        <w:pStyle w:val="ListParagraph"/>
+        <w:numPr>
+          <w:ilvl w:val="0"/>
+          <w:numId w:val="6"/>
+        </w:numPr>
+      </w:pPr>
+      <w:r>
+        <w:t>Use similar system to collect the urticarial data</w:t>
+      </w:r>
+    </w:p>
+    <w:p>
+      <w:pPr>
+        <w:pStyle w:val="ListParagraph"/>
+        <w:numPr>
+          <w:ilvl w:val="0"/>
+          <w:numId w:val="6"/>
+        </w:numPr>
+      </w:pPr>
+      <w:r>
+        <w:t>Improve the model to do a generalized classification</w:t>
+      </w:r>
+    </w:p>
+    <w:p>
+      <w:pPr>
+        <w:pStyle w:val="Heading2"/>
+      </w:pPr>
+      <w:r>
+        <w:t>Stage3</w:t>
+      </w:r>
+    </w:p>
+    <w:p>
+      <w:pPr>
+        <w:pStyle w:val="ListParagraph"/>
+        <w:numPr>
+          <w:ilvl w:val="0"/>
+          <w:numId w:val="7"/>
+        </w:numPr>
+      </w:pPr>
+      <w:r>
+        <w:t>Refine the system to do an in-depth diagnosis</w:t>
+      </w:r>
+      <w:r>
+        <w:t xml:space="preserve"> </w:t>
+      </w:r>
+      <w:r>
+        <w:t>eczema</w:t>
+      </w:r>
+      <w:r>
+        <w:t xml:space="preserve"> and </w:t>
+      </w:r>
+      <w:r>
+        <w:t>urticarial</w:t>
+      </w:r>
+    </w:p>
+    <w:p>
+      <w:pPr>
+        <w:pStyle w:val="ListParagraph"/>
+        <w:numPr>
+          <w:ilvl w:val="0"/>
+          <w:numId w:val="7"/>
+        </w:numPr>
+      </w:pPr>
+      <w:r>
+        <w:t xml:space="preserve">Make it capable of distinguish the minor type of </w:t>
+      </w:r>
+    </w:p>
+    <w:p>
+      <w:pPr>
+        <w:pStyle w:val="Heading2"/>
+      </w:pPr>
+      <w:r>
+        <w:t>Stage4</w:t>
+      </w:r>
+    </w:p>
+    <w:p>
+      <w:r>
+        <w:t xml:space="preserve">Build up a highly generalized system that capable of distinguish a wide range of </w:t>
+      </w:r>
+      <w:r>
+        <w:t>dermatosis</w:t>
       </w:r>
     </w:p>
     <w:p/>
+    <w:p>
+      <w:r>
+        <w:t xml:space="preserve">PS: transfer such system to the Mobile Platform as </w:t>
+      </w:r>
+      <w:proofErr w:type="gramStart"/>
+      <w:r>
+        <w:t>a</w:t>
+      </w:r>
+      <w:proofErr w:type="gramEnd"/>
+      <w:r>
+        <w:t xml:space="preserve"> APP</w:t>
+      </w:r>
+    </w:p>
+    <w:p>
+      <w:bookmarkStart w:id="0" w:name="_GoBack"/>
+      <w:bookmarkEnd w:id="0"/>
+    </w:p>
     <w:p>
       <w:pPr>
         <w:pStyle w:val="Heading1"/>
@@ -143,11 +258,6 @@
       </w:r>
     </w:p>
     <w:p>
-      <w:pPr>
-        <w:rPr>
-          <w:rFonts w:hint="eastAsia"/>
-        </w:rPr>
-      </w:pPr>
       <w:r>
         <w:t>2.</w:t>
       </w:r>
@@ -155,12 +265,7 @@
         <w:t xml:space="preserve"> </w:t>
       </w:r>
       <w:r>
-        <w:t>临床</w:t>
-      </w:r>
-      <w:bookmarkStart w:id="0" w:name="_GoBack"/>
-      <w:bookmarkEnd w:id="0"/>
-      <w:r>
-        <w:t>观察</w:t>
+        <w:t>临床观察</w:t>
       </w:r>
     </w:p>
     <w:p>
@@ -182,70 +287,197 @@
         <w:t>Data we have and the methodology of collecting the data</w:t>
       </w:r>
     </w:p>
+    <w:p>
+      <w:pPr>
+        <w:pStyle w:val="Heading2"/>
+      </w:pPr>
+      <w:r>
+        <w:t>Open datasets</w:t>
+      </w:r>
+    </w:p>
+    <w:p>
+      <w:r>
+        <w:t>UCI</w:t>
+      </w:r>
+    </w:p>
+    <w:p>
+      <w:pPr>
+        <w:pStyle w:val="ListParagraph"/>
+        <w:numPr>
+          <w:ilvl w:val="0"/>
+          <w:numId w:val="9"/>
+        </w:numPr>
+      </w:pPr>
+      <w:hyperlink r:id="rId5" w:history="1">
+        <w:r>
+          <w:rPr>
+            <w:rStyle w:val="Hyperlink"/>
+          </w:rPr>
+          <w:t>http://archive.ics.uci.edu/ml/datasets/dermatology</w:t>
+        </w:r>
+      </w:hyperlink>
+    </w:p>
+    <w:p>
+      <w:proofErr w:type="spellStart"/>
+      <w:r>
+        <w:t>Kaggle</w:t>
+      </w:r>
+      <w:proofErr w:type="spellEnd"/>
+      <w:r>
+        <w:t>:</w:t>
+      </w:r>
+    </w:p>
+    <w:p>
+      <w:pPr>
+        <w:pStyle w:val="ListParagraph"/>
+        <w:numPr>
+          <w:ilvl w:val="0"/>
+          <w:numId w:val="8"/>
+        </w:numPr>
+      </w:pPr>
+      <w:hyperlink r:id="rId6" w:history="1">
+        <w:r>
+          <w:rPr>
+            <w:rStyle w:val="Hyperlink"/>
+          </w:rPr>
+          <w:t>https://www.kaggle.com/allunia/skin-detection/data</w:t>
+        </w:r>
+      </w:hyperlink>
+    </w:p>
+    <w:p>
+      <w:pPr>
+        <w:pStyle w:val="ListParagraph"/>
+        <w:numPr>
+          <w:ilvl w:val="0"/>
+          <w:numId w:val="8"/>
+        </w:numPr>
+      </w:pPr>
+      <w:hyperlink r:id="rId7" w:history="1">
+        <w:r>
+          <w:rPr>
+            <w:rStyle w:val="Hyperlink"/>
+          </w:rPr>
+          <w:t>https://www.kaggle.com/c/cervical-cancer-screening</w:t>
+        </w:r>
+      </w:hyperlink>
+    </w:p>
+    <w:p>
+      <w:proofErr w:type="spellStart"/>
+      <w:r>
+        <w:t>Imagenet</w:t>
+      </w:r>
+      <w:proofErr w:type="spellEnd"/>
+      <w:r>
+        <w:t>:</w:t>
+      </w:r>
+    </w:p>
+    <w:p>
+      <w:r>
+        <w:t xml:space="preserve">      Use it as the foundation image feature datasets. To transfer the feature learned from it to the skin detection problem</w:t>
+      </w:r>
+    </w:p>
     <w:p/>
     <w:p>
+      <w:pPr>
+        <w:pStyle w:val="Heading2"/>
+      </w:pPr>
+      <w:r>
+        <w:t>Internet and Search Engine</w:t>
+      </w:r>
+    </w:p>
+    <w:p/>
+    <w:p>
+      <w:r>
+        <w:t>We plan to use the spider program to crawl the Internet, collect as many photo as possible.</w:t>
+      </w:r>
+    </w:p>
+    <w:p>
+      <w:r>
+        <w:t xml:space="preserve">We first collect the photo of </w:t>
+      </w:r>
+      <w:r>
+        <w:t>eczema</w:t>
+      </w:r>
+      <w:r>
+        <w:t>, and filter the irrelevant photos</w:t>
+      </w:r>
+    </w:p>
+    <w:p>
+      <w:r>
+        <w:t xml:space="preserve">Then we try to localized the </w:t>
+      </w:r>
+      <w:r>
+        <w:t>Lesions</w:t>
+      </w:r>
+      <w:r>
+        <w:t xml:space="preserve">, clip it </w:t>
+      </w:r>
+    </w:p>
+    <w:p>
+      <w:r>
+        <w:t>Normalize it and use affine transformation to increase the amount of training data, give model the affine transform invariant characteristic.</w:t>
+      </w:r>
+    </w:p>
+    <w:p>
+      <w:r>
+        <w:t xml:space="preserve">We will be very cautious on the color transformation. </w:t>
+      </w:r>
+    </w:p>
+    <w:p>
+      <w:pPr>
+        <w:pStyle w:val="Heading1"/>
+      </w:pPr>
+      <w:r>
+        <w:t>Related works</w:t>
+      </w:r>
+    </w:p>
+    <w:p>
+      <w:r>
+        <w:t>CNN</w:t>
+      </w:r>
+    </w:p>
+    <w:p>
+      <w:r>
+        <w:t>We will use Convolutional Neural Network as the foundation of our system.</w:t>
+      </w:r>
+    </w:p>
+    <w:p>
       <w:proofErr w:type="spellStart"/>
       <w:r>
-        <w:t>Tianchi</w:t>
+        <w:t>Mamo</w:t>
+      </w:r>
+      <w:r>
+        <w:t>gram</w:t>
       </w:r>
       <w:proofErr w:type="spellEnd"/>
     </w:p>
     <w:p>
       <w:r>
-        <w:t>UCI</w:t>
-      </w:r>
-    </w:p>
-    <w:p>
-      <w:proofErr w:type="spellStart"/>
-      <w:r>
-        <w:t>Kaggle</w:t>
-      </w:r>
-      <w:proofErr w:type="spellEnd"/>
-    </w:p>
-    <w:p>
-      <w:pPr>
-        <w:pStyle w:val="Heading1"/>
-      </w:pPr>
-      <w:r>
-        <w:t>Related works</w:t>
+        <w:t xml:space="preserve">It is </w:t>
+      </w:r>
+      <w:proofErr w:type="gramStart"/>
+      <w:r>
+        <w:t>well  developed</w:t>
+      </w:r>
+      <w:proofErr w:type="gramEnd"/>
+      <w:r>
+        <w:t xml:space="preserve"> and still an active research topic, several </w:t>
+      </w:r>
+      <w:r>
+        <w:t>MICCAI</w:t>
+      </w:r>
+      <w:r>
+        <w:t xml:space="preserve"> paper mentioned it.</w:t>
       </w:r>
     </w:p>
     <w:p/>
     <w:p>
-      <w:proofErr w:type="spellStart"/>
-      <w:r>
-        <w:t>Tianchi</w:t>
-      </w:r>
-      <w:proofErr w:type="spellEnd"/>
-    </w:p>
-    <w:p>
-      <w:r>
-        <w:t>CNN</w:t>
-      </w:r>
-    </w:p>
-    <w:p>
-      <w:proofErr w:type="spellStart"/>
-      <w:r>
-        <w:t>Mamo</w:t>
-      </w:r>
-      <w:r>
-        <w:t>gram</w:t>
-      </w:r>
-      <w:proofErr w:type="spellEnd"/>
-    </w:p>
-    <w:p>
-      <w:r>
-        <w:t>MICCAI</w:t>
-      </w:r>
-    </w:p>
-    <w:p/>
-    <w:p>
       <w:r>
         <w:t xml:space="preserve">An article about the AI based dermatosis diagnoses system </w:t>
       </w:r>
     </w:p>
     <w:p>
-      <w:hyperlink r:id="rId5" w:history="1">
+      <w:hyperlink r:id="rId8" w:history="1">
         <w:r>
           <w:rPr>
             <w:rStyle w:val="Hyperlink"/>
@@ -255,7 +487,7 @@
       </w:hyperlink>
     </w:p>
     <w:p>
-      <w:hyperlink r:id="rId6" w:history="1">
+      <w:hyperlink r:id="rId9" w:history="1">
         <w:r>
           <w:rPr>
             <w:rStyle w:val="Hyperlink"/>
@@ -270,11 +502,6 @@
       </w:r>
     </w:p>
     <w:p>
-      <w:pPr>
-        <w:rPr>
-          <w:rFonts w:hint="eastAsia"/>
-        </w:rPr>
-      </w:pPr>
       <w:r>
         <w:t xml:space="preserve">One hospital: Hunan </w:t>
       </w:r>
@@ -345,6 +572,36 @@
           <w:szCs w:val="18"/>
           <w:shd w:val="clear" w:color="auto" w:fill="FFFFFF"/>
         </w:rPr>
+        <w:t>(</w:t>
+      </w:r>
+      <w:r>
+        <w:rPr>
+          <w:rFonts w:ascii="Arial" w:hAnsi="Arial" w:cs="Arial" w:hint="eastAsia"/>
+          <w:color w:val="333333"/>
+          <w:sz w:val="18"/>
+          <w:szCs w:val="18"/>
+          <w:shd w:val="clear" w:color="auto" w:fill="FFFFFF"/>
+        </w:rPr>
+        <w:t>皮肤镜</w:t>
+      </w:r>
+      <w:r>
+        <w:rPr>
+          <w:rFonts w:ascii="Arial" w:hAnsi="Arial" w:cs="Arial" w:hint="eastAsia"/>
+          <w:color w:val="333333"/>
+          <w:sz w:val="18"/>
+          <w:szCs w:val="18"/>
+          <w:shd w:val="clear" w:color="auto" w:fill="FFFFFF"/>
+        </w:rPr>
+        <w:t>)</w:t>
+      </w:r>
+      <w:r>
+        <w:rPr>
+          <w:rFonts w:ascii="Arial" w:hAnsi="Arial" w:cs="Arial"/>
+          <w:color w:val="333333"/>
+          <w:sz w:val="18"/>
+          <w:szCs w:val="18"/>
+          <w:shd w:val="clear" w:color="auto" w:fill="FFFFFF"/>
+        </w:rPr>
         <w:t xml:space="preserve"> images</w:t>
       </w:r>
     </w:p>
@@ -366,6 +623,16 @@
         </w:rPr>
         <w:t>Normal picture</w:t>
       </w:r>
+      <w:r>
+        <w:rPr>
+          <w:rFonts w:ascii="Arial" w:hAnsi="Arial" w:cs="Arial"/>
+          <w:color w:val="333333"/>
+          <w:sz w:val="18"/>
+          <w:szCs w:val="18"/>
+          <w:shd w:val="clear" w:color="auto" w:fill="FFFFFF"/>
+        </w:rPr>
+        <w:t xml:space="preserve"> (take by camera)</w:t>
+      </w:r>
     </w:p>
     <w:p>
       <w:pPr>
@@ -387,11 +654,6 @@
       </w:r>
     </w:p>
     <w:p>
-      <w:pPr>
-        <w:rPr>
-          <w:rFonts w:hint="eastAsia"/>
-        </w:rPr>
-      </w:pPr>
       <w:r>
         <w:t xml:space="preserve">And the main objective of current stage is the </w:t>
       </w:r>
@@ -419,6 +681,7 @@
         <w:rPr>
           <w:rFonts w:hint="eastAsia"/>
         </w:rPr>
+        <w:lastRenderedPageBreak/>
         <w:t xml:space="preserve">Different from our system, it is </w:t>
       </w:r>
       <w:r>
@@ -429,6 +692,15 @@
       </w:r>
       <w:r>
         <w:t>. Whereas our system is targeted to the end user and it is made for a screening process.</w:t>
+      </w:r>
+    </w:p>
+    <w:p/>
+    <w:p>
+      <w:r>
+        <w:t>Compare to the depth and accuracy, I pro</w:t>
+      </w:r>
+      <w:r>
+        <w:t xml:space="preserve">pose our system to be universal and highly usable, we will diagnose the common disease with acceptable accuracy and high speed. </w:t>
       </w:r>
     </w:p>
     <w:p/>
@@ -480,7 +752,7 @@
       <w:r>
         <w:t xml:space="preserve">[1] </w:t>
       </w:r>
-      <w:hyperlink r:id="rId7" w:history="1">
+      <w:hyperlink r:id="rId10" w:history="1">
         <w:r>
           <w:rPr>
             <w:rStyle w:val="Hyperlink"/>
@@ -493,7 +765,7 @@
       <w:r>
         <w:t xml:space="preserve">[2] </w:t>
       </w:r>
-      <w:hyperlink r:id="rId8" w:history="1">
+      <w:hyperlink r:id="rId11" w:history="1">
         <w:r>
           <w:rPr>
             <w:rStyle w:val="Hyperlink"/>
@@ -1021,6 +1293,362 @@
       </w:pPr>
     </w:lvl>
   </w:abstractNum>
+  <w:abstractNum w:abstractNumId="5" w15:restartNumberingAfterBreak="0">
+    <w:nsid w:val="438E52F3"/>
+    <w:multiLevelType w:val="hybridMultilevel"/>
+    <w:tmpl w:val="603C3B9A"/>
+    <w:lvl w:ilvl="0" w:tplc="7D2EC300">
+      <w:start w:val="1"/>
+      <w:numFmt w:val="decimal"/>
+      <w:lvlText w:val="(%1)"/>
+      <w:lvlJc w:val="left"/>
+      <w:pPr>
+        <w:ind w:left="720" w:hanging="360"/>
+      </w:pPr>
+      <w:rPr>
+        <w:rFonts w:hint="default"/>
+      </w:rPr>
+    </w:lvl>
+    <w:lvl w:ilvl="1" w:tplc="04090019" w:tentative="1">
+      <w:start w:val="1"/>
+      <w:numFmt w:val="lowerLetter"/>
+      <w:lvlText w:val="%2."/>
+      <w:lvlJc w:val="left"/>
+      <w:pPr>
+        <w:ind w:left="1440" w:hanging="360"/>
+      </w:pPr>
+    </w:lvl>
+    <w:lvl w:ilvl="2" w:tplc="0409001B" w:tentative="1">
+      <w:start w:val="1"/>
+      <w:numFmt w:val="lowerRoman"/>
+      <w:lvlText w:val="%3."/>
+      <w:lvlJc w:val="right"/>
+      <w:pPr>
+        <w:ind w:left="2160" w:hanging="180"/>
+      </w:pPr>
+    </w:lvl>
+    <w:lvl w:ilvl="3" w:tplc="0409000F" w:tentative="1">
+      <w:start w:val="1"/>
+      <w:numFmt w:val="decimal"/>
+      <w:lvlText w:val="%4."/>
+      <w:lvlJc w:val="left"/>
+      <w:pPr>
+        <w:ind w:left="2880" w:hanging="360"/>
+      </w:pPr>
+    </w:lvl>
+    <w:lvl w:ilvl="4" w:tplc="04090019" w:tentative="1">
+      <w:start w:val="1"/>
+      <w:numFmt w:val="lowerLetter"/>
+      <w:lvlText w:val="%5."/>
+      <w:lvlJc w:val="left"/>
+      <w:pPr>
+        <w:ind w:left="3600" w:hanging="360"/>
+      </w:pPr>
+    </w:lvl>
+    <w:lvl w:ilvl="5" w:tplc="0409001B" w:tentative="1">
+      <w:start w:val="1"/>
+      <w:numFmt w:val="lowerRoman"/>
+      <w:lvlText w:val="%6."/>
+      <w:lvlJc w:val="right"/>
+      <w:pPr>
+        <w:ind w:left="4320" w:hanging="180"/>
+      </w:pPr>
+    </w:lvl>
+    <w:lvl w:ilvl="6" w:tplc="0409000F" w:tentative="1">
+      <w:start w:val="1"/>
+      <w:numFmt w:val="decimal"/>
+      <w:lvlText w:val="%7."/>
+      <w:lvlJc w:val="left"/>
+      <w:pPr>
+        <w:ind w:left="5040" w:hanging="360"/>
+      </w:pPr>
+    </w:lvl>
+    <w:lvl w:ilvl="7" w:tplc="04090019" w:tentative="1">
+      <w:start w:val="1"/>
+      <w:numFmt w:val="lowerLetter"/>
+      <w:lvlText w:val="%8."/>
+      <w:lvlJc w:val="left"/>
+      <w:pPr>
+        <w:ind w:left="5760" w:hanging="360"/>
+      </w:pPr>
+    </w:lvl>
+    <w:lvl w:ilvl="8" w:tplc="0409001B" w:tentative="1">
+      <w:start w:val="1"/>
+      <w:numFmt w:val="lowerRoman"/>
+      <w:lvlText w:val="%9."/>
+      <w:lvlJc w:val="right"/>
+      <w:pPr>
+        <w:ind w:left="6480" w:hanging="180"/>
+      </w:pPr>
+    </w:lvl>
+  </w:abstractNum>
+  <w:abstractNum w:abstractNumId="6" w15:restartNumberingAfterBreak="0">
+    <w:nsid w:val="4CD12C3F"/>
+    <w:multiLevelType w:val="hybridMultilevel"/>
+    <w:tmpl w:val="105AA2E4"/>
+    <w:lvl w:ilvl="0" w:tplc="5B2C0034">
+      <w:start w:val="1"/>
+      <w:numFmt w:val="decimal"/>
+      <w:lvlText w:val="(%1)"/>
+      <w:lvlJc w:val="left"/>
+      <w:pPr>
+        <w:ind w:left="708" w:hanging="360"/>
+      </w:pPr>
+      <w:rPr>
+        <w:rFonts w:hint="default"/>
+      </w:rPr>
+    </w:lvl>
+    <w:lvl w:ilvl="1" w:tplc="04090019" w:tentative="1">
+      <w:start w:val="1"/>
+      <w:numFmt w:val="lowerLetter"/>
+      <w:lvlText w:val="%2."/>
+      <w:lvlJc w:val="left"/>
+      <w:pPr>
+        <w:ind w:left="1428" w:hanging="360"/>
+      </w:pPr>
+    </w:lvl>
+    <w:lvl w:ilvl="2" w:tplc="0409001B" w:tentative="1">
+      <w:start w:val="1"/>
+      <w:numFmt w:val="lowerRoman"/>
+      <w:lvlText w:val="%3."/>
+      <w:lvlJc w:val="right"/>
+      <w:pPr>
+        <w:ind w:left="2148" w:hanging="180"/>
+      </w:pPr>
+    </w:lvl>
+    <w:lvl w:ilvl="3" w:tplc="0409000F" w:tentative="1">
+      <w:start w:val="1"/>
+      <w:numFmt w:val="decimal"/>
+      <w:lvlText w:val="%4."/>
+      <w:lvlJc w:val="left"/>
+      <w:pPr>
+        <w:ind w:left="2868" w:hanging="360"/>
+      </w:pPr>
+    </w:lvl>
+    <w:lvl w:ilvl="4" w:tplc="04090019" w:tentative="1">
+      <w:start w:val="1"/>
+      <w:numFmt w:val="lowerLetter"/>
+      <w:lvlText w:val="%5."/>
+      <w:lvlJc w:val="left"/>
+      <w:pPr>
+        <w:ind w:left="3588" w:hanging="360"/>
+      </w:pPr>
+    </w:lvl>
+    <w:lvl w:ilvl="5" w:tplc="0409001B" w:tentative="1">
+      <w:start w:val="1"/>
+      <w:numFmt w:val="lowerRoman"/>
+      <w:lvlText w:val="%6."/>
+      <w:lvlJc w:val="right"/>
+      <w:pPr>
+        <w:ind w:left="4308" w:hanging="180"/>
+      </w:pPr>
+    </w:lvl>
+    <w:lvl w:ilvl="6" w:tplc="0409000F" w:tentative="1">
+      <w:start w:val="1"/>
+      <w:numFmt w:val="decimal"/>
+      <w:lvlText w:val="%7."/>
+      <w:lvlJc w:val="left"/>
+      <w:pPr>
+        <w:ind w:left="5028" w:hanging="360"/>
+      </w:pPr>
+    </w:lvl>
+    <w:lvl w:ilvl="7" w:tplc="04090019" w:tentative="1">
+      <w:start w:val="1"/>
+      <w:numFmt w:val="lowerLetter"/>
+      <w:lvlText w:val="%8."/>
+      <w:lvlJc w:val="left"/>
+      <w:pPr>
+        <w:ind w:left="5748" w:hanging="360"/>
+      </w:pPr>
+    </w:lvl>
+    <w:lvl w:ilvl="8" w:tplc="0409001B" w:tentative="1">
+      <w:start w:val="1"/>
+      <w:numFmt w:val="lowerRoman"/>
+      <w:lvlText w:val="%9."/>
+      <w:lvlJc w:val="right"/>
+      <w:pPr>
+        <w:ind w:left="6468" w:hanging="180"/>
+      </w:pPr>
+    </w:lvl>
+  </w:abstractNum>
+  <w:abstractNum w:abstractNumId="7" w15:restartNumberingAfterBreak="0">
+    <w:nsid w:val="5F840BC7"/>
+    <w:multiLevelType w:val="hybridMultilevel"/>
+    <w:tmpl w:val="B4A21E70"/>
+    <w:lvl w:ilvl="0" w:tplc="39BADE9C">
+      <w:start w:val="1"/>
+      <w:numFmt w:val="decimal"/>
+      <w:lvlText w:val="(%1)"/>
+      <w:lvlJc w:val="left"/>
+      <w:pPr>
+        <w:ind w:left="708" w:hanging="360"/>
+      </w:pPr>
+      <w:rPr>
+        <w:rFonts w:hint="default"/>
+      </w:rPr>
+    </w:lvl>
+    <w:lvl w:ilvl="1" w:tplc="04090019" w:tentative="1">
+      <w:start w:val="1"/>
+      <w:numFmt w:val="lowerLetter"/>
+      <w:lvlText w:val="%2."/>
+      <w:lvlJc w:val="left"/>
+      <w:pPr>
+        <w:ind w:left="1428" w:hanging="360"/>
+      </w:pPr>
+    </w:lvl>
+    <w:lvl w:ilvl="2" w:tplc="0409001B" w:tentative="1">
+      <w:start w:val="1"/>
+      <w:numFmt w:val="lowerRoman"/>
+      <w:lvlText w:val="%3."/>
+      <w:lvlJc w:val="right"/>
+      <w:pPr>
+        <w:ind w:left="2148" w:hanging="180"/>
+      </w:pPr>
+    </w:lvl>
+    <w:lvl w:ilvl="3" w:tplc="0409000F" w:tentative="1">
+      <w:start w:val="1"/>
+      <w:numFmt w:val="decimal"/>
+      <w:lvlText w:val="%4."/>
+      <w:lvlJc w:val="left"/>
+      <w:pPr>
+        <w:ind w:left="2868" w:hanging="360"/>
+      </w:pPr>
+    </w:lvl>
+    <w:lvl w:ilvl="4" w:tplc="04090019" w:tentative="1">
+      <w:start w:val="1"/>
+      <w:numFmt w:val="lowerLetter"/>
+      <w:lvlText w:val="%5."/>
+      <w:lvlJc w:val="left"/>
+      <w:pPr>
+        <w:ind w:left="3588" w:hanging="360"/>
+      </w:pPr>
+    </w:lvl>
+    <w:lvl w:ilvl="5" w:tplc="0409001B" w:tentative="1">
+      <w:start w:val="1"/>
+      <w:numFmt w:val="lowerRoman"/>
+      <w:lvlText w:val="%6."/>
+      <w:lvlJc w:val="right"/>
+      <w:pPr>
+        <w:ind w:left="4308" w:hanging="180"/>
+      </w:pPr>
+    </w:lvl>
+    <w:lvl w:ilvl="6" w:tplc="0409000F" w:tentative="1">
+      <w:start w:val="1"/>
+      <w:numFmt w:val="decimal"/>
+      <w:lvlText w:val="%7."/>
+      <w:lvlJc w:val="left"/>
+      <w:pPr>
+        <w:ind w:left="5028" w:hanging="360"/>
+      </w:pPr>
+    </w:lvl>
+    <w:lvl w:ilvl="7" w:tplc="04090019" w:tentative="1">
+      <w:start w:val="1"/>
+      <w:numFmt w:val="lowerLetter"/>
+      <w:lvlText w:val="%8."/>
+      <w:lvlJc w:val="left"/>
+      <w:pPr>
+        <w:ind w:left="5748" w:hanging="360"/>
+      </w:pPr>
+    </w:lvl>
+    <w:lvl w:ilvl="8" w:tplc="0409001B" w:tentative="1">
+      <w:start w:val="1"/>
+      <w:numFmt w:val="lowerRoman"/>
+      <w:lvlText w:val="%9."/>
+      <w:lvlJc w:val="right"/>
+      <w:pPr>
+        <w:ind w:left="6468" w:hanging="180"/>
+      </w:pPr>
+    </w:lvl>
+  </w:abstractNum>
+  <w:abstractNum w:abstractNumId="8" w15:restartNumberingAfterBreak="0">
+    <w:nsid w:val="6B601078"/>
+    <w:multiLevelType w:val="hybridMultilevel"/>
+    <w:tmpl w:val="1F1A7104"/>
+    <w:lvl w:ilvl="0" w:tplc="CDCE0D3C">
+      <w:start w:val="1"/>
+      <w:numFmt w:val="decimal"/>
+      <w:lvlText w:val="(%1)"/>
+      <w:lvlJc w:val="left"/>
+      <w:pPr>
+        <w:ind w:left="720" w:hanging="360"/>
+      </w:pPr>
+      <w:rPr>
+        <w:rFonts w:hint="default"/>
+      </w:rPr>
+    </w:lvl>
+    <w:lvl w:ilvl="1" w:tplc="04090019" w:tentative="1">
+      <w:start w:val="1"/>
+      <w:numFmt w:val="lowerLetter"/>
+      <w:lvlText w:val="%2."/>
+      <w:lvlJc w:val="left"/>
+      <w:pPr>
+        <w:ind w:left="1440" w:hanging="360"/>
+      </w:pPr>
+    </w:lvl>
+    <w:lvl w:ilvl="2" w:tplc="0409001B" w:tentative="1">
+      <w:start w:val="1"/>
+      <w:numFmt w:val="lowerRoman"/>
+      <w:lvlText w:val="%3."/>
+      <w:lvlJc w:val="right"/>
+      <w:pPr>
+        <w:ind w:left="2160" w:hanging="180"/>
+      </w:pPr>
+    </w:lvl>
+    <w:lvl w:ilvl="3" w:tplc="0409000F" w:tentative="1">
+      <w:start w:val="1"/>
+      <w:numFmt w:val="decimal"/>
+      <w:lvlText w:val="%4."/>
+      <w:lvlJc w:val="left"/>
+      <w:pPr>
+        <w:ind w:left="2880" w:hanging="360"/>
+      </w:pPr>
+    </w:lvl>
+    <w:lvl w:ilvl="4" w:tplc="04090019" w:tentative="1">
+      <w:start w:val="1"/>
+      <w:numFmt w:val="lowerLetter"/>
+      <w:lvlText w:val="%5."/>
+      <w:lvlJc w:val="left"/>
+      <w:pPr>
+        <w:ind w:left="3600" w:hanging="360"/>
+      </w:pPr>
+    </w:lvl>
+    <w:lvl w:ilvl="5" w:tplc="0409001B" w:tentative="1">
+      <w:start w:val="1"/>
+      <w:numFmt w:val="lowerRoman"/>
+      <w:lvlText w:val="%6."/>
+      <w:lvlJc w:val="right"/>
+      <w:pPr>
+        <w:ind w:left="4320" w:hanging="180"/>
+      </w:pPr>
+    </w:lvl>
+    <w:lvl w:ilvl="6" w:tplc="0409000F" w:tentative="1">
+      <w:start w:val="1"/>
+      <w:numFmt w:val="decimal"/>
+      <w:lvlText w:val="%7."/>
+      <w:lvlJc w:val="left"/>
+      <w:pPr>
+        <w:ind w:left="5040" w:hanging="360"/>
+      </w:pPr>
+    </w:lvl>
+    <w:lvl w:ilvl="7" w:tplc="04090019" w:tentative="1">
+      <w:start w:val="1"/>
+      <w:numFmt w:val="lowerLetter"/>
+      <w:lvlText w:val="%8."/>
+      <w:lvlJc w:val="left"/>
+      <w:pPr>
+        <w:ind w:left="5760" w:hanging="360"/>
+      </w:pPr>
+    </w:lvl>
+    <w:lvl w:ilvl="8" w:tplc="0409001B" w:tentative="1">
+      <w:start w:val="1"/>
+      <w:numFmt w:val="lowerRoman"/>
+      <w:lvlText w:val="%9."/>
+      <w:lvlJc w:val="right"/>
+      <w:pPr>
+        <w:ind w:left="6480" w:hanging="180"/>
+      </w:pPr>
+    </w:lvl>
+  </w:abstractNum>
   <w:num w:numId="1">
     <w:abstractNumId w:val="2"/>
   </w:num>
@@ -1035,6 +1663,18 @@
   </w:num>
   <w:num w:numId="5">
     <w:abstractNumId w:val="4"/>
+  </w:num>
+  <w:num w:numId="6">
+    <w:abstractNumId w:val="8"/>
+  </w:num>
+  <w:num w:numId="7">
+    <w:abstractNumId w:val="7"/>
+  </w:num>
+  <w:num w:numId="8">
+    <w:abstractNumId w:val="5"/>
+  </w:num>
+  <w:num w:numId="9">
+    <w:abstractNumId w:val="6"/>
   </w:num>
 </w:numbering>
 </file>

</xml_diff>